<commit_message>
CSS change to incorporate sidebar and general bug fixes
</commit_message>
<xml_diff>
--- a/AWAAO-TODO.docx
+++ b/AWAAO-TODO.docx
@@ -81,6 +81,25 @@
               <w:cnfStyle w:val="000000100000" w:firstRow="0" w:lastRow="0" w:firstColumn="0" w:lastColumn="0" w:oddVBand="0" w:evenVBand="0" w:oddHBand="1" w:evenHBand="0" w:firstRowFirstColumn="0" w:firstRowLastColumn="0" w:lastRowFirstColumn="0" w:lastRowLastColumn="0"/>
             </w:pPr>
             <w:r>
+              <w:t xml:space="preserve">Add new sidebar and </w:t>
+            </w:r>
+            <w:proofErr w:type="spellStart"/>
+            <w:r>
+              <w:t>css</w:t>
+            </w:r>
+            <w:proofErr w:type="spellEnd"/>
+            <w:r>
+              <w:t xml:space="preserve"> styles to page. Get </w:t>
+            </w:r>
+            <w:proofErr w:type="spellStart"/>
+            <w:r>
+              <w:t>navlinks</w:t>
+            </w:r>
+            <w:proofErr w:type="spellEnd"/>
+            <w:r>
+              <w:t xml:space="preserve"> working. </w:t>
+            </w:r>
+            <w:r>
               <w:t>Create user authentication. So Senior Management can access everything, area managers can only access their area.</w:t>
             </w:r>
           </w:p>
@@ -106,9 +125,11 @@
             <w:tcW w:w="2144" w:type="dxa"/>
           </w:tcPr>
           <w:p>
+            <w:proofErr w:type="spellStart"/>
             <w:r>
               <w:t>Web_app</w:t>
             </w:r>
+            <w:proofErr w:type="spellEnd"/>
           </w:p>
         </w:tc>
         <w:tc>
@@ -119,6 +140,28 @@
             <w:pPr>
               <w:cnfStyle w:val="000000000000" w:firstRow="0" w:lastRow="0" w:firstColumn="0" w:lastColumn="0" w:oddVBand="0" w:evenVBand="0" w:oddHBand="0" w:evenHBand="0" w:firstRowFirstColumn="0" w:firstRowLastColumn="0" w:lastRowFirstColumn="0" w:lastRowLastColumn="0"/>
             </w:pPr>
+            <w:r>
+              <w:t xml:space="preserve">Add new sidebar and </w:t>
+            </w:r>
+            <w:proofErr w:type="spellStart"/>
+            <w:r>
+              <w:t>css</w:t>
+            </w:r>
+            <w:proofErr w:type="spellEnd"/>
+            <w:r>
+              <w:t xml:space="preserve"> styles to page. Get </w:t>
+            </w:r>
+            <w:proofErr w:type="spellStart"/>
+            <w:r>
+              <w:t>navlinks</w:t>
+            </w:r>
+            <w:proofErr w:type="spellEnd"/>
+            <w:r>
+              <w:t xml:space="preserve"> working</w:t>
+            </w:r>
+            <w:r>
+              <w:t xml:space="preserve"> </w:t>
+            </w:r>
             <w:r>
               <w:t>When search for north and south, it also shows northwest, northeast, southeast and southwest. Remedy</w:t>
             </w:r>
@@ -146,9 +189,11 @@
             <w:tcW w:w="2144" w:type="dxa"/>
           </w:tcPr>
           <w:p>
+            <w:proofErr w:type="spellStart"/>
             <w:r>
               <w:t>New_user</w:t>
             </w:r>
+            <w:proofErr w:type="spellEnd"/>
           </w:p>
         </w:tc>
         <w:tc>
@@ -160,8 +205,35 @@
               <w:cnfStyle w:val="000000100000" w:firstRow="0" w:lastRow="0" w:firstColumn="0" w:lastColumn="0" w:oddVBand="0" w:evenVBand="0" w:oddHBand="1" w:evenHBand="0" w:firstRowFirstColumn="0" w:firstRowLastColumn="0" w:lastRowFirstColumn="0" w:lastRowLastColumn="0"/>
             </w:pPr>
             <w:r>
-              <w:t>Fix start date on emailJS</w:t>
-            </w:r>
+              <w:t xml:space="preserve">Add new sidebar and </w:t>
+            </w:r>
+            <w:proofErr w:type="spellStart"/>
+            <w:r>
+              <w:t>css</w:t>
+            </w:r>
+            <w:proofErr w:type="spellEnd"/>
+            <w:r>
+              <w:t xml:space="preserve"> styles to page. Get </w:t>
+            </w:r>
+            <w:proofErr w:type="spellStart"/>
+            <w:r>
+              <w:t>navlinks</w:t>
+            </w:r>
+            <w:proofErr w:type="spellEnd"/>
+            <w:r>
+              <w:t xml:space="preserve"> working</w:t>
+            </w:r>
+            <w:r>
+              <w:t xml:space="preserve"> </w:t>
+            </w:r>
+            <w:r>
+              <w:t xml:space="preserve">Fix start date on </w:t>
+            </w:r>
+            <w:proofErr w:type="spellStart"/>
+            <w:r>
+              <w:t>emailJS</w:t>
+            </w:r>
+            <w:proofErr w:type="spellEnd"/>
           </w:p>
         </w:tc>
         <w:tc>
@@ -185,9 +257,11 @@
             <w:tcW w:w="2144" w:type="dxa"/>
           </w:tcPr>
           <w:p>
+            <w:proofErr w:type="spellStart"/>
             <w:r>
               <w:t>Login_contact</w:t>
             </w:r>
+            <w:proofErr w:type="spellEnd"/>
           </w:p>
         </w:tc>
         <w:tc>
@@ -198,6 +272,25 @@
             <w:pPr>
               <w:cnfStyle w:val="000000000000" w:firstRow="0" w:lastRow="0" w:firstColumn="0" w:lastColumn="0" w:oddVBand="0" w:evenVBand="0" w:oddHBand="0" w:evenHBand="0" w:firstRowFirstColumn="0" w:firstRowLastColumn="0" w:lastRowFirstColumn="0" w:lastRowLastColumn="0"/>
             </w:pPr>
+            <w:r>
+              <w:t xml:space="preserve">Add new sidebar and </w:t>
+            </w:r>
+            <w:proofErr w:type="spellStart"/>
+            <w:r>
+              <w:t>css</w:t>
+            </w:r>
+            <w:proofErr w:type="spellEnd"/>
+            <w:r>
+              <w:t xml:space="preserve"> styles to page. Get </w:t>
+            </w:r>
+            <w:proofErr w:type="spellStart"/>
+            <w:r>
+              <w:t>navlinks</w:t>
+            </w:r>
+            <w:proofErr w:type="spellEnd"/>
+            <w:r>
+              <w:t xml:space="preserve"> working</w:t>
+            </w:r>
           </w:p>
         </w:tc>
         <w:tc>
@@ -208,9 +301,6 @@
             <w:pPr>
               <w:cnfStyle w:val="000000000000" w:firstRow="0" w:lastRow="0" w:firstColumn="0" w:lastColumn="0" w:oddVBand="0" w:evenVBand="0" w:oddHBand="0" w:evenHBand="0" w:firstRowFirstColumn="0" w:firstRowLastColumn="0" w:lastRowFirstColumn="0" w:lastRowLastColumn="0"/>
             </w:pPr>
-            <w:r>
-              <w:t>YES</w:t>
-            </w:r>
           </w:p>
         </w:tc>
       </w:tr>
@@ -238,6 +328,25 @@
             <w:pPr>
               <w:cnfStyle w:val="000000100000" w:firstRow="0" w:lastRow="0" w:firstColumn="0" w:lastColumn="0" w:oddVBand="0" w:evenVBand="0" w:oddHBand="1" w:evenHBand="0" w:firstRowFirstColumn="0" w:firstRowLastColumn="0" w:lastRowFirstColumn="0" w:lastRowLastColumn="0"/>
             </w:pPr>
+            <w:r>
+              <w:t xml:space="preserve">Add new sidebar and </w:t>
+            </w:r>
+            <w:proofErr w:type="spellStart"/>
+            <w:r>
+              <w:t>css</w:t>
+            </w:r>
+            <w:proofErr w:type="spellEnd"/>
+            <w:r>
+              <w:t xml:space="preserve"> styles to page. Get </w:t>
+            </w:r>
+            <w:proofErr w:type="spellStart"/>
+            <w:r>
+              <w:t>navlinks</w:t>
+            </w:r>
+            <w:proofErr w:type="spellEnd"/>
+            <w:r>
+              <w:t xml:space="preserve"> working</w:t>
+            </w:r>
           </w:p>
         </w:tc>
         <w:tc>
@@ -248,9 +357,6 @@
             <w:pPr>
               <w:cnfStyle w:val="000000100000" w:firstRow="0" w:lastRow="0" w:firstColumn="0" w:lastColumn="0" w:oddVBand="0" w:evenVBand="0" w:oddHBand="1" w:evenHBand="0" w:firstRowFirstColumn="0" w:firstRowLastColumn="0" w:lastRowFirstColumn="0" w:lastRowLastColumn="0"/>
             </w:pPr>
-            <w:r>
-              <w:t>YES</w:t>
-            </w:r>
           </w:p>
         </w:tc>
       </w:tr>
@@ -264,9 +370,11 @@
             <w:tcW w:w="2144" w:type="dxa"/>
           </w:tcPr>
           <w:p>
+            <w:proofErr w:type="spellStart"/>
             <w:r>
               <w:t>eForm</w:t>
             </w:r>
+            <w:proofErr w:type="spellEnd"/>
           </w:p>
         </w:tc>
         <w:tc>
@@ -277,6 +385,28 @@
             <w:pPr>
               <w:cnfStyle w:val="000000000000" w:firstRow="0" w:lastRow="0" w:firstColumn="0" w:lastColumn="0" w:oddVBand="0" w:evenVBand="0" w:oddHBand="0" w:evenHBand="0" w:firstRowFirstColumn="0" w:firstRowLastColumn="0" w:lastRowFirstColumn="0" w:lastRowLastColumn="0"/>
             </w:pPr>
+            <w:r>
+              <w:t xml:space="preserve">Add new sidebar and </w:t>
+            </w:r>
+            <w:proofErr w:type="spellStart"/>
+            <w:r>
+              <w:t>css</w:t>
+            </w:r>
+            <w:proofErr w:type="spellEnd"/>
+            <w:r>
+              <w:t xml:space="preserve"> styles to page. Get </w:t>
+            </w:r>
+            <w:proofErr w:type="spellStart"/>
+            <w:r>
+              <w:t>navlinks</w:t>
+            </w:r>
+            <w:proofErr w:type="spellEnd"/>
+            <w:r>
+              <w:t xml:space="preserve"> working</w:t>
+            </w:r>
+            <w:r>
+              <w:t xml:space="preserve"> </w:t>
+            </w:r>
             <w:r>
               <w:t>Only finds user if caps are used, need to make it search using upper and lowercase. Radio buttons do nothing. If you only need a new phone it gives a new laptop as well.</w:t>
             </w:r>
@@ -304,9 +434,11 @@
             <w:tcW w:w="2144" w:type="dxa"/>
           </w:tcPr>
           <w:p>
+            <w:proofErr w:type="spellStart"/>
             <w:r>
               <w:t>Delete_user</w:t>
             </w:r>
+            <w:proofErr w:type="spellEnd"/>
           </w:p>
         </w:tc>
         <w:tc>
@@ -318,6 +450,28 @@
               <w:cnfStyle w:val="000000100000" w:firstRow="0" w:lastRow="0" w:firstColumn="0" w:lastColumn="0" w:oddVBand="0" w:evenVBand="0" w:oddHBand="1" w:evenHBand="0" w:firstRowFirstColumn="0" w:firstRowLastColumn="0" w:lastRowFirstColumn="0" w:lastRowLastColumn="0"/>
             </w:pPr>
             <w:r>
+              <w:t xml:space="preserve">Add new sidebar and </w:t>
+            </w:r>
+            <w:proofErr w:type="spellStart"/>
+            <w:r>
+              <w:t>css</w:t>
+            </w:r>
+            <w:proofErr w:type="spellEnd"/>
+            <w:r>
+              <w:t xml:space="preserve"> styles to page. Get </w:t>
+            </w:r>
+            <w:proofErr w:type="spellStart"/>
+            <w:r>
+              <w:t>navlinks</w:t>
+            </w:r>
+            <w:proofErr w:type="spellEnd"/>
+            <w:r>
+              <w:t xml:space="preserve"> working</w:t>
+            </w:r>
+            <w:r>
+              <w:t xml:space="preserve"> </w:t>
+            </w:r>
+            <w:r>
               <w:t>Need a pop up if the user cannot be found. Caps issue again with name. Need to make it so you can use upper and lowercase. Check Nav links</w:t>
             </w:r>
           </w:p>
@@ -330,9 +484,6 @@
             <w:pPr>
               <w:cnfStyle w:val="000000100000" w:firstRow="0" w:lastRow="0" w:firstColumn="0" w:lastColumn="0" w:oddVBand="0" w:evenVBand="0" w:oddHBand="1" w:evenHBand="0" w:firstRowFirstColumn="0" w:firstRowLastColumn="0" w:lastRowFirstColumn="0" w:lastRowLastColumn="0"/>
             </w:pPr>
-            <w:r>
-              <w:t>YES</w:t>
-            </w:r>
           </w:p>
         </w:tc>
       </w:tr>
@@ -346,9 +497,11 @@
             <w:tcW w:w="2144" w:type="dxa"/>
           </w:tcPr>
           <w:p>
+            <w:proofErr w:type="spellStart"/>
             <w:r>
               <w:t>Data_export</w:t>
             </w:r>
+            <w:proofErr w:type="spellEnd"/>
           </w:p>
         </w:tc>
         <w:tc>
@@ -360,7 +513,15 @@
               <w:cnfStyle w:val="000000000000" w:firstRow="0" w:lastRow="0" w:firstColumn="0" w:lastColumn="0" w:oddVBand="0" w:evenVBand="0" w:oddHBand="0" w:evenHBand="0" w:firstRowFirstColumn="0" w:firstRowLastColumn="0" w:lastRowFirstColumn="0" w:lastRowLastColumn="0"/>
             </w:pPr>
             <w:r>
-              <w:t xml:space="preserve">Remove data export and make assetlist the data export. </w:t>
+              <w:t xml:space="preserve">Remove data export and make </w:t>
+            </w:r>
+            <w:proofErr w:type="spellStart"/>
+            <w:r>
+              <w:t>assetlist</w:t>
+            </w:r>
+            <w:proofErr w:type="spellEnd"/>
+            <w:r>
+              <w:t xml:space="preserve"> the data export. </w:t>
             </w:r>
           </w:p>
         </w:tc>
@@ -372,6 +533,9 @@
             <w:pPr>
               <w:cnfStyle w:val="000000000000" w:firstRow="0" w:lastRow="0" w:firstColumn="0" w:lastColumn="0" w:oddVBand="0" w:evenVBand="0" w:oddHBand="0" w:evenHBand="0" w:firstRowFirstColumn="0" w:firstRowLastColumn="0" w:lastRowFirstColumn="0" w:lastRowLastColumn="0"/>
             </w:pPr>
+            <w:r>
+              <w:t>YES</w:t>
+            </w:r>
           </w:p>
         </w:tc>
       </w:tr>
@@ -400,7 +564,26 @@
               <w:cnfStyle w:val="000000100000" w:firstRow="0" w:lastRow="0" w:firstColumn="0" w:lastColumn="0" w:oddVBand="0" w:evenVBand="0" w:oddHBand="1" w:evenHBand="0" w:firstRowFirstColumn="0" w:firstRowLastColumn="0" w:lastRowFirstColumn="0" w:lastRowLastColumn="0"/>
             </w:pPr>
             <w:r>
-              <w:t>Update Nav links.</w:t>
+              <w:t xml:space="preserve">Add new sidebar and </w:t>
+            </w:r>
+            <w:proofErr w:type="spellStart"/>
+            <w:r>
+              <w:t>css</w:t>
+            </w:r>
+            <w:proofErr w:type="spellEnd"/>
+            <w:r>
+              <w:t xml:space="preserve"> styles to page. Get </w:t>
+            </w:r>
+            <w:proofErr w:type="spellStart"/>
+            <w:r>
+              <w:t>navlinks</w:t>
+            </w:r>
+            <w:proofErr w:type="spellEnd"/>
+            <w:r>
+              <w:t xml:space="preserve"> working</w:t>
+            </w:r>
+            <w:r>
+              <w:t xml:space="preserve"> </w:t>
             </w:r>
           </w:p>
         </w:tc>
@@ -425,9 +608,11 @@
             <w:tcW w:w="2144" w:type="dxa"/>
           </w:tcPr>
           <w:p>
+            <w:proofErr w:type="spellStart"/>
             <w:r>
               <w:t>Connection_test</w:t>
             </w:r>
+            <w:proofErr w:type="spellEnd"/>
           </w:p>
         </w:tc>
         <w:tc>
@@ -438,6 +623,17 @@
             <w:pPr>
               <w:cnfStyle w:val="000000000000" w:firstRow="0" w:lastRow="0" w:firstColumn="0" w:lastColumn="0" w:oddVBand="0" w:evenVBand="0" w:oddHBand="0" w:evenHBand="0" w:firstRowFirstColumn="0" w:firstRowLastColumn="0" w:lastRowFirstColumn="0" w:lastRowLastColumn="0"/>
             </w:pPr>
+            <w:r>
+              <w:t xml:space="preserve">Get new sidebar </w:t>
+            </w:r>
+            <w:proofErr w:type="spellStart"/>
+            <w:r>
+              <w:t>navlinks</w:t>
+            </w:r>
+            <w:proofErr w:type="spellEnd"/>
+            <w:r>
+              <w:t xml:space="preserve"> working.</w:t>
+            </w:r>
           </w:p>
         </w:tc>
         <w:tc>
@@ -448,9 +644,6 @@
             <w:pPr>
               <w:cnfStyle w:val="000000000000" w:firstRow="0" w:lastRow="0" w:firstColumn="0" w:lastColumn="0" w:oddVBand="0" w:evenVBand="0" w:oddHBand="0" w:evenHBand="0" w:firstRowFirstColumn="0" w:firstRowLastColumn="0" w:lastRowFirstColumn="0" w:lastRowLastColumn="0"/>
             </w:pPr>
-            <w:r>
-              <w:t>YES</w:t>
-            </w:r>
           </w:p>
         </w:tc>
       </w:tr>
@@ -465,9 +658,11 @@
             <w:tcW w:w="2144" w:type="dxa"/>
           </w:tcPr>
           <w:p>
+            <w:proofErr w:type="spellStart"/>
             <w:r>
               <w:t>assetList</w:t>
             </w:r>
+            <w:proofErr w:type="spellEnd"/>
           </w:p>
         </w:tc>
         <w:tc>
@@ -479,10 +674,7 @@
               <w:cnfStyle w:val="000000100000" w:firstRow="0" w:lastRow="0" w:firstColumn="0" w:lastColumn="0" w:oddVBand="0" w:evenVBand="0" w:oddHBand="1" w:evenHBand="0" w:firstRowFirstColumn="0" w:firstRowLastColumn="0" w:lastRowFirstColumn="0" w:lastRowLastColumn="0"/>
             </w:pPr>
             <w:r>
-              <w:t>Need 4 tiles that list operational phones, operational laptops, spare phones and spare laptops. Need to look at airtable to see how to do it, may need to put assets in separate table.</w:t>
-            </w:r>
-            <w:r>
-              <w:t xml:space="preserve"> Make this the new data export page, so the fields can be exported.</w:t>
+              <w:t>Get new sidebar nav links working</w:t>
             </w:r>
           </w:p>
         </w:tc>

</xml_diff>